<commit_message>
Cancellazione Domanda Diagrammi di sequenza
</commit_message>
<xml_diff>
--- a/Domande.docx
+++ b/Domande.docx
@@ -122,18 +122,6 @@
       </w:r>
       <w:r>
         <w:t>, il verbale è unico, ma le diverse voci possono essere scritte da diverse persone. Va bene la rappresentazione abbozzata?</w:t>
-      </w:r>
-    </w:p>
-    <w:p>
-      <w:pPr>
-        <w:pStyle w:val="Paragrafoelenco"/>
-        <w:numPr>
-          <w:ilvl w:val="0"/>
-          <w:numId w:val="1"/>
-        </w:numPr>
-      </w:pPr>
-      <w:r>
-        <w:t>Diagramma di sequenza, come funziona quando crei una classe all’interno di un loop o di un alternative?</w:t>
       </w:r>
     </w:p>
     <w:sectPr>

</xml_diff>